<commit_message>
lecture 2 and syllabus
</commit_message>
<xml_diff>
--- a/syllabus/mkt-615-syllabus.docx
+++ b/syllabus/mkt-615-syllabus.docx
@@ -203,11 +203,18 @@
     <w:p/>
     <w:p>
       <w:r>
+        <w:rPr>
+          <w:b/>
+          <w:bCs/>
+        </w:rPr>
         <w:t>Course website:</w:t>
       </w:r>
       <w:r>
         <w:t xml:space="preserve"> </w:t>
       </w:r>
+      <w:r>
+        <w:t>https://github.com/dadepro/mkt-615</w:t>
+      </w:r>
     </w:p>
     <w:p/>
     <w:p>
@@ -230,7 +237,15 @@
     <w:p/>
     <w:p>
       <w:r>
-        <w:t>This class will be in a hybrid format. I expect most of the students to attend in person (as long as they are compliant with USC policy about vaccination), but there will be a Zoom option for those</w:t>
+        <w:t>This class will be in a hybrid format. I expect most of the students to attend in person (</w:t>
+      </w:r>
+      <w:proofErr w:type="gramStart"/>
+      <w:r>
+        <w:t>as long as</w:t>
+      </w:r>
+      <w:proofErr w:type="gramEnd"/>
+      <w:r>
+        <w:t xml:space="preserve"> they are compliant with USC policy about vaccination), but there will be a Zoom option for those</w:t>
       </w:r>
       <w:r>
         <w:t xml:space="preserve"> students</w:t>
@@ -270,7 +285,13 @@
         <w:t>common</w:t>
       </w:r>
       <w:r>
-        <w:t xml:space="preserve"> to have a paper going through a review process for 2-4 years. Implementing a good and efficient workflow doesn’t only make research easier and efficient, but it is essential when working on multiple projects </w:t>
+        <w:t xml:space="preserve"> to have a paper going through a review process for </w:t>
+      </w:r>
+      <w:r>
+        <w:t>several</w:t>
+      </w:r>
+      <w:r>
+        <w:t xml:space="preserve"> years. Implementing a good and efficient workflow doesn’t only make research easier and efficient, but it is essential when working on multiple projects </w:t>
       </w:r>
       <w:r>
         <w:t>with multiple co-authors for several years</w:t>
@@ -317,14 +338,36 @@
         <w:t>R and RStudio</w:t>
       </w:r>
     </w:p>
+    <w:p>
+      <w:hyperlink r:id="rId8" w:history="1">
+        <w:r>
+          <w:rPr>
+            <w:rStyle w:val="Hyperlink"/>
+          </w:rPr>
+          <w:t>https://www.r-project.org/</w:t>
+        </w:r>
+      </w:hyperlink>
+    </w:p>
+    <w:p>
+      <w:hyperlink r:id="rId9" w:history="1">
+        <w:r>
+          <w:rPr>
+            <w:rStyle w:val="Hyperlink"/>
+          </w:rPr>
+          <w:t>https://www.rstudio.com/products/rstudio/</w:t>
+        </w:r>
+      </w:hyperlink>
+    </w:p>
     <w:p/>
     <w:p>
-      <w:pPr>
+      <w:r>
         <w:rPr>
           <w:b/>
           <w:bCs/>
         </w:rPr>
-      </w:pPr>
+        <w:t xml:space="preserve">Git and </w:t>
+      </w:r>
+      <w:proofErr w:type="spellStart"/>
       <w:r>
         <w:rPr>
           <w:b/>
@@ -332,8 +375,23 @@
         </w:rPr>
         <w:t>Github</w:t>
       </w:r>
-    </w:p>
-    <w:p/>
+      <w:proofErr w:type="spellEnd"/>
+    </w:p>
+    <w:p>
+      <w:hyperlink r:id="rId10" w:history="1">
+        <w:r>
+          <w:rPr>
+            <w:rStyle w:val="Hyperlink"/>
+          </w:rPr>
+          <w:t>https://git-scm.com/downloads</w:t>
+        </w:r>
+      </w:hyperlink>
+    </w:p>
+    <w:p>
+      <w:r>
+        <w:t>https://github.com/</w:t>
+      </w:r>
+    </w:p>
     <w:p>
       <w:pPr>
         <w:rPr>
@@ -346,16 +404,44 @@
           <w:b/>
           <w:bCs/>
         </w:rPr>
+        <w:lastRenderedPageBreak/>
         <w:t>MySQL</w:t>
       </w:r>
-    </w:p>
-    <w:p>
-      <w:pPr>
+      <w:r>
         <w:rPr>
           <w:b/>
           <w:bCs/>
         </w:rPr>
-      </w:pPr>
+        <w:t xml:space="preserve"> Client</w:t>
+      </w:r>
+    </w:p>
+    <w:p>
+      <w:r>
+        <w:t xml:space="preserve">Mac: </w:t>
+      </w:r>
+      <w:hyperlink r:id="rId11" w:history="1">
+        <w:r>
+          <w:rPr>
+            <w:rStyle w:val="Hyperlink"/>
+          </w:rPr>
+          <w:t>https://www.sequelpro.com/</w:t>
+        </w:r>
+      </w:hyperlink>
+    </w:p>
+    <w:p>
+      <w:r>
+        <w:t xml:space="preserve">Windows: </w:t>
+      </w:r>
+      <w:hyperlink r:id="rId12" w:history="1">
+        <w:r>
+          <w:rPr>
+            <w:rStyle w:val="Hyperlink"/>
+          </w:rPr>
+          <w:t>https://www.mysql.com/products/workbench/</w:t>
+        </w:r>
+      </w:hyperlink>
+    </w:p>
+    <w:p>
       <w:r>
         <w:rPr>
           <w:b/>
@@ -365,39 +451,9 @@
       </w:r>
     </w:p>
     <w:p>
-      <w:r>
-        <w:t xml:space="preserve">Sequel Pro </w:t>
-      </w:r>
-      <w:r>
-        <w:t>for</w:t>
-      </w:r>
-      <w:r>
-        <w:t xml:space="preserve"> Mac</w:t>
-      </w:r>
-    </w:p>
-    <w:p>
-      <w:r>
-        <w:t>MySQL Workbe</w:t>
-      </w:r>
-      <w:r>
-        <w:t>n</w:t>
-      </w:r>
-      <w:r>
-        <w:t xml:space="preserve">ch </w:t>
-      </w:r>
-      <w:r>
-        <w:t>for Windows</w:t>
-      </w:r>
-    </w:p>
-    <w:p>
       <w:pPr>
         <w:pStyle w:val="Heading2"/>
       </w:pPr>
-    </w:p>
-    <w:p>
-      <w:pPr>
-        <w:pStyle w:val="Heading2"/>
-      </w:pPr>
       <w:r>
         <w:t>Textbook and readings</w:t>
       </w:r>
@@ -414,7 +470,13 @@
         <w:t>slides</w:t>
       </w:r>
       <w:r>
-        <w:t xml:space="preserve"> are detailed and self-contained. However, there are several books and courses from which I draw inspiration for this course. Each of these books/courses is freely available online:</w:t>
+        <w:t xml:space="preserve"> are detailed and self-contained. However, there are several books and courses from which </w:t>
+      </w:r>
+      <w:r>
+        <w:t>borrow material for this course</w:t>
+      </w:r>
+      <w:r>
+        <w:t>. Each of these books/courses is freely available online:</w:t>
       </w:r>
     </w:p>
     <w:p>
@@ -426,16 +488,43 @@
         </w:numPr>
         <w:ind w:left="540"/>
       </w:pPr>
-      <w:hyperlink r:id="rId8" w:history="1">
+      <w:r>
+        <w:fldChar w:fldCharType="begin"/>
+      </w:r>
+      <w:r>
+        <w:instrText xml:space="preserve"> HYPERLINK "http://grantmcdermott.com/" </w:instrText>
+      </w:r>
+      <w:r>
+        <w:fldChar w:fldCharType="separate"/>
+      </w:r>
+      <w:r>
+        <w:rPr>
+          <w:rStyle w:val="Hyperlink"/>
+        </w:rPr>
+        <w:t>Grant McDermott</w:t>
+      </w:r>
+      <w:r>
+        <w:rPr>
+          <w:rStyle w:val="Hyperlink"/>
+        </w:rPr>
+        <w:fldChar w:fldCharType="end"/>
+      </w:r>
+      <w:r>
+        <w:t xml:space="preserve">’s </w:t>
+      </w:r>
+      <w:hyperlink r:id="rId13" w:history="1">
         <w:r>
           <w:rPr>
             <w:rStyle w:val="Hyperlink"/>
           </w:rPr>
-          <w:t>Data Visualization: A practical introduction</w:t>
+          <w:t>EC 607</w:t>
         </w:r>
       </w:hyperlink>
       <w:r>
-        <w:t>, Kieran Healy</w:t>
+        <w:t xml:space="preserve"> course</w:t>
+      </w:r>
+      <w:r>
+        <w:t xml:space="preserve"> to whom I dedicate a special thank you for sharing the course material</w:t>
       </w:r>
     </w:p>
     <w:p>
@@ -447,7 +536,44 @@
         </w:numPr>
         <w:ind w:left="540"/>
       </w:pPr>
-      <w:hyperlink r:id="rId9" w:history="1">
+      <w:r>
+        <w:fldChar w:fldCharType="begin"/>
+      </w:r>
+      <w:r>
+        <w:instrText xml:space="preserve"> HYPERLINK "http</w:instrText>
+      </w:r>
+      <w:r>
+        <w:instrText xml:space="preserve">://socviz.co/" </w:instrText>
+      </w:r>
+      <w:r>
+        <w:fldChar w:fldCharType="separate"/>
+      </w:r>
+      <w:r>
+        <w:rPr>
+          <w:rStyle w:val="Hyperlink"/>
+        </w:rPr>
+        <w:t>Data Visualization: A practical introduction</w:t>
+      </w:r>
+      <w:r>
+        <w:rPr>
+          <w:rStyle w:val="Hyperlink"/>
+        </w:rPr>
+        <w:fldChar w:fldCharType="end"/>
+      </w:r>
+      <w:r>
+        <w:t>, Kieran Healy</w:t>
+      </w:r>
+    </w:p>
+    <w:p>
+      <w:pPr>
+        <w:pStyle w:val="ListParagraph"/>
+        <w:numPr>
+          <w:ilvl w:val="0"/>
+          <w:numId w:val="14"/>
+        </w:numPr>
+        <w:ind w:left="540"/>
+      </w:pPr>
+      <w:hyperlink r:id="rId14" w:history="1">
         <w:r>
           <w:rPr>
             <w:rStyle w:val="Hyperlink"/>
@@ -456,7 +582,15 @@
         </w:r>
       </w:hyperlink>
       <w:r>
-        <w:t>, Garrett Grolemund and Hadley Wickham</w:t>
+        <w:t xml:space="preserve">, Garrett </w:t>
+      </w:r>
+      <w:proofErr w:type="spellStart"/>
+      <w:r>
+        <w:t>Grolemund</w:t>
+      </w:r>
+      <w:proofErr w:type="spellEnd"/>
+      <w:r>
+        <w:t xml:space="preserve"> and Hadley Wickham</w:t>
       </w:r>
     </w:p>
     <w:p>
@@ -468,7 +602,7 @@
         </w:numPr>
         <w:ind w:left="540"/>
       </w:pPr>
-      <w:hyperlink r:id="rId10" w:history="1">
+      <w:hyperlink r:id="rId15" w:history="1">
         <w:r>
           <w:rPr>
             <w:rStyle w:val="Hyperlink"/>
@@ -489,17 +623,40 @@
         </w:numPr>
         <w:ind w:left="540"/>
       </w:pPr>
-      <w:hyperlink r:id="rId11" w:history="1">
+      <w:hyperlink r:id="rId16" w:history="1">
+        <w:proofErr w:type="spellStart"/>
         <w:r>
           <w:rPr>
             <w:rStyle w:val="Hyperlink"/>
           </w:rPr>
           <w:t>Geocomputation</w:t>
         </w:r>
+        <w:proofErr w:type="spellEnd"/>
       </w:hyperlink>
       <w:r>
-        <w:t xml:space="preserve"> with R, Robin Lovelace, Jakub Nowosad and Jannes Muenchow</w:t>
-      </w:r>
+        <w:t xml:space="preserve"> with R, Robin Lovelace, Jakub </w:t>
+      </w:r>
+      <w:proofErr w:type="spellStart"/>
+      <w:r>
+        <w:t>Nowosad</w:t>
+      </w:r>
+      <w:proofErr w:type="spellEnd"/>
+      <w:r>
+        <w:t xml:space="preserve"> and </w:t>
+      </w:r>
+      <w:proofErr w:type="spellStart"/>
+      <w:r>
+        <w:t>Jannes</w:t>
+      </w:r>
+      <w:proofErr w:type="spellEnd"/>
+      <w:r>
+        <w:t xml:space="preserve"> </w:t>
+      </w:r>
+      <w:proofErr w:type="spellStart"/>
+      <w:r>
+        <w:t>Muenchow</w:t>
+      </w:r>
+      <w:proofErr w:type="spellEnd"/>
     </w:p>
     <w:p>
       <w:pPr>
@@ -510,7 +667,7 @@
         </w:numPr>
         <w:ind w:left="540"/>
       </w:pPr>
-      <w:hyperlink r:id="rId12" w:history="1">
+      <w:hyperlink r:id="rId17" w:history="1">
         <w:r>
           <w:rPr>
             <w:rStyle w:val="Hyperlink"/>
@@ -519,8 +676,29 @@
         </w:r>
       </w:hyperlink>
       <w:r>
-        <w:t>, Edzer Pebesma and Roger Bivand</w:t>
-      </w:r>
+        <w:t xml:space="preserve">, </w:t>
+      </w:r>
+      <w:proofErr w:type="spellStart"/>
+      <w:r>
+        <w:t>Edzer</w:t>
+      </w:r>
+      <w:proofErr w:type="spellEnd"/>
+      <w:r>
+        <w:t xml:space="preserve"> </w:t>
+      </w:r>
+      <w:proofErr w:type="spellStart"/>
+      <w:r>
+        <w:t>Pebesma</w:t>
+      </w:r>
+      <w:proofErr w:type="spellEnd"/>
+      <w:r>
+        <w:t xml:space="preserve"> and Roger </w:t>
+      </w:r>
+      <w:proofErr w:type="spellStart"/>
+      <w:r>
+        <w:t>Bivand</w:t>
+      </w:r>
+      <w:proofErr w:type="spellEnd"/>
     </w:p>
     <w:p>
       <w:pPr>
@@ -531,7 +709,7 @@
         </w:numPr>
         <w:ind w:left="540"/>
       </w:pPr>
-      <w:hyperlink r:id="rId13" w:history="1">
+      <w:hyperlink r:id="rId18" w:history="1">
         <w:r>
           <w:rPr>
             <w:rStyle w:val="Hyperlink"/>
@@ -540,63 +718,124 @@
         </w:r>
       </w:hyperlink>
       <w:r>
-        <w:t xml:space="preserve"> (Yihui Xie, JJ Allaire, and Garret Grolemund)</w:t>
-      </w:r>
-    </w:p>
+        <w:t xml:space="preserve"> (</w:t>
+      </w:r>
+      <w:proofErr w:type="spellStart"/>
+      <w:r>
+        <w:t>Yihui</w:t>
+      </w:r>
+      <w:proofErr w:type="spellEnd"/>
+      <w:r>
+        <w:t xml:space="preserve"> </w:t>
+      </w:r>
+      <w:proofErr w:type="spellStart"/>
+      <w:r>
+        <w:t>Xie</w:t>
+      </w:r>
+      <w:proofErr w:type="spellEnd"/>
+      <w:r>
+        <w:t xml:space="preserve">, JJ Allaire, and Garret </w:t>
+      </w:r>
+      <w:proofErr w:type="spellStart"/>
+      <w:r>
+        <w:t>Grolemund</w:t>
+      </w:r>
+      <w:proofErr w:type="spellEnd"/>
+      <w:r>
+        <w:t>)</w:t>
+      </w:r>
+    </w:p>
+    <w:p/>
+    <w:p>
+      <w:pPr>
+        <w:pStyle w:val="Heading2"/>
+      </w:pPr>
+      <w:r>
+        <w:t>Lectures outline</w:t>
+      </w:r>
+    </w:p>
+    <w:p/>
     <w:p>
       <w:pPr>
         <w:pStyle w:val="ListParagraph"/>
         <w:numPr>
           <w:ilvl w:val="0"/>
-          <w:numId w:val="14"/>
+          <w:numId w:val="16"/>
         </w:numPr>
-        <w:ind w:left="540"/>
-      </w:pPr>
-      <w:hyperlink r:id="rId14" w:history="1">
-        <w:r>
-          <w:rPr>
-            <w:rStyle w:val="Hyperlink"/>
-          </w:rPr>
-          <w:t>Grant McDermott</w:t>
-        </w:r>
-      </w:hyperlink>
-      <w:r>
-        <w:t xml:space="preserve">’s </w:t>
-      </w:r>
-      <w:hyperlink r:id="rId15" w:history="1">
-        <w:r>
-          <w:rPr>
-            <w:rStyle w:val="Hyperlink"/>
-          </w:rPr>
-          <w:t>EC 607</w:t>
-        </w:r>
-      </w:hyperlink>
-      <w:r>
-        <w:t xml:space="preserve"> course</w:t>
-      </w:r>
-    </w:p>
-    <w:p/>
-    <w:p/>
-    <w:p>
-      <w:pPr>
-        <w:pStyle w:val="Heading2"/>
-      </w:pPr>
-      <w:r>
-        <w:t>Lectures outline</w:t>
-      </w:r>
-    </w:p>
-    <w:p/>
+        <w:jc w:val="left"/>
+      </w:pPr>
+      <w:r>
+        <w:t>Intro</w:t>
+      </w:r>
+      <w:r>
+        <w:t xml:space="preserve"> to the course</w:t>
+      </w:r>
+    </w:p>
+    <w:p>
+      <w:pPr>
+        <w:pStyle w:val="ListParagraph"/>
+        <w:numPr>
+          <w:ilvl w:val="1"/>
+          <w:numId w:val="16"/>
+        </w:numPr>
+        <w:jc w:val="left"/>
+      </w:pPr>
+      <w:r>
+        <w:t>S</w:t>
+      </w:r>
+      <w:r>
+        <w:t>oftware installation</w:t>
+      </w:r>
+    </w:p>
+    <w:p>
+      <w:pPr>
+        <w:pStyle w:val="ListParagraph"/>
+        <w:numPr>
+          <w:ilvl w:val="1"/>
+          <w:numId w:val="16"/>
+        </w:numPr>
+        <w:jc w:val="left"/>
+      </w:pPr>
+      <w:r>
+        <w:t>R</w:t>
+      </w:r>
+      <w:r>
+        <w:t>esearch workflow</w:t>
+      </w:r>
+    </w:p>
+    <w:p>
+      <w:pPr>
+        <w:pStyle w:val="ListParagraph"/>
+        <w:numPr>
+          <w:ilvl w:val="1"/>
+          <w:numId w:val="16"/>
+        </w:numPr>
+        <w:jc w:val="left"/>
+      </w:pPr>
+      <w:r>
+        <w:t>U</w:t>
+      </w:r>
+      <w:r>
+        <w:t>seful r</w:t>
+      </w:r>
+      <w:r>
+        <w:t xml:space="preserve">esources </w:t>
+      </w:r>
+    </w:p>
     <w:p>
       <w:pPr>
         <w:pStyle w:val="ListParagraph"/>
         <w:numPr>
           <w:ilvl w:val="0"/>
-          <w:numId w:val="15"/>
+          <w:numId w:val="16"/>
         </w:numPr>
         <w:jc w:val="left"/>
       </w:pPr>
       <w:r>
-        <w:t>Intro, software installation, research workflow</w:t>
+        <w:t>Shell</w:t>
+      </w:r>
+      <w:r>
+        <w:t xml:space="preserve"> &amp; GitHub</w:t>
       </w:r>
     </w:p>
     <w:p>
@@ -604,15 +843,78 @@
         <w:pStyle w:val="ListParagraph"/>
         <w:numPr>
           <w:ilvl w:val="1"/>
-          <w:numId w:val="15"/>
+          <w:numId w:val="16"/>
         </w:numPr>
         <w:jc w:val="left"/>
       </w:pPr>
       <w:r>
-        <w:t>Useful r</w:t>
-      </w:r>
-      <w:r>
-        <w:t xml:space="preserve">esources </w:t>
+        <w:t xml:space="preserve">Access </w:t>
+      </w:r>
+      <w:r>
+        <w:t xml:space="preserve">USC computing resources </w:t>
+      </w:r>
+      <w:proofErr w:type="spellStart"/>
+      <w:r>
+        <w:t>mshresearch</w:t>
+      </w:r>
+      <w:proofErr w:type="spellEnd"/>
+      <w:r>
+        <w:t>,</w:t>
+      </w:r>
+      <w:r>
+        <w:t xml:space="preserve"> high performance cluster</w:t>
+      </w:r>
+    </w:p>
+    <w:p>
+      <w:pPr>
+        <w:pStyle w:val="ListParagraph"/>
+        <w:numPr>
+          <w:ilvl w:val="1"/>
+          <w:numId w:val="16"/>
+        </w:numPr>
+        <w:jc w:val="left"/>
+      </w:pPr>
+      <w:r>
+        <w:t>Vim</w:t>
+      </w:r>
+    </w:p>
+    <w:p>
+      <w:pPr>
+        <w:pStyle w:val="ListParagraph"/>
+        <w:numPr>
+          <w:ilvl w:val="1"/>
+          <w:numId w:val="16"/>
+        </w:numPr>
+        <w:jc w:val="left"/>
+      </w:pPr>
+      <w:r>
+        <w:t>Crontab</w:t>
+      </w:r>
+    </w:p>
+    <w:p>
+      <w:pPr>
+        <w:pStyle w:val="ListParagraph"/>
+        <w:numPr>
+          <w:ilvl w:val="1"/>
+          <w:numId w:val="16"/>
+        </w:numPr>
+        <w:jc w:val="left"/>
+      </w:pPr>
+      <w:r>
+        <w:t>Running scripts</w:t>
+      </w:r>
+    </w:p>
+    <w:p>
+      <w:pPr>
+        <w:pStyle w:val="ListParagraph"/>
+        <w:numPr>
+          <w:ilvl w:val="1"/>
+          <w:numId w:val="16"/>
+        </w:numPr>
+        <w:jc w:val="left"/>
+      </w:pPr>
+      <w:r>
+        <w:t>GitHub (GitHub Pages, …)</w:t>
       </w:r>
     </w:p>
     <w:p>
@@ -620,12 +922,34 @@
         <w:pStyle w:val="ListParagraph"/>
         <w:numPr>
           <w:ilvl w:val="0"/>
-          <w:numId w:val="15"/>
+          <w:numId w:val="16"/>
         </w:numPr>
         <w:jc w:val="left"/>
       </w:pPr>
       <w:r>
-        <w:t>Shell</w:t>
+        <w:t>R language basics</w:t>
+      </w:r>
+    </w:p>
+    <w:p>
+      <w:pPr>
+        <w:pStyle w:val="ListParagraph"/>
+        <w:numPr>
+          <w:ilvl w:val="0"/>
+          <w:numId w:val="16"/>
+        </w:numPr>
+        <w:jc w:val="left"/>
+      </w:pPr>
+      <w:r>
+        <w:t xml:space="preserve">Data cleaning </w:t>
+      </w:r>
+      <w:r>
+        <w:t xml:space="preserve">&amp; </w:t>
+      </w:r>
+      <w:r>
+        <w:t>d</w:t>
+      </w:r>
+      <w:r>
+        <w:t>ata viz</w:t>
       </w:r>
     </w:p>
     <w:p>
@@ -633,45 +957,52 @@
         <w:pStyle w:val="ListParagraph"/>
         <w:numPr>
           <w:ilvl w:val="1"/>
-          <w:numId w:val="15"/>
+          <w:numId w:val="16"/>
         </w:numPr>
         <w:jc w:val="left"/>
       </w:pPr>
-      <w:r>
-        <w:t xml:space="preserve">Access </w:t>
-      </w:r>
-      <w:r>
-        <w:t xml:space="preserve">USC computing resources </w:t>
-      </w:r>
-      <w:r>
-        <w:t>mshresearch</w:t>
-      </w:r>
-      <w:r>
-        <w:t xml:space="preserve">, </w:t>
-      </w:r>
-      <w:hyperlink r:id="rId16" w:history="1">
-        <w:r>
-          <w:rPr>
-            <w:rStyle w:val="Hyperlink"/>
-          </w:rPr>
-          <w:t>hpc</w:t>
-        </w:r>
-      </w:hyperlink>
-      <w:r>
-        <w:t>, vim</w:t>
-      </w:r>
+      <w:proofErr w:type="spellStart"/>
+      <w:r>
+        <w:t>tidyverse</w:t>
+      </w:r>
+      <w:proofErr w:type="spellEnd"/>
+      <w:r>
+        <w:t xml:space="preserve"> and </w:t>
+      </w:r>
+      <w:proofErr w:type="spellStart"/>
+      <w:proofErr w:type="gramStart"/>
+      <w:r>
+        <w:t>data.table</w:t>
+      </w:r>
+      <w:proofErr w:type="spellEnd"/>
+      <w:proofErr w:type="gramEnd"/>
+    </w:p>
+    <w:p>
+      <w:pPr>
+        <w:pStyle w:val="ListParagraph"/>
+        <w:numPr>
+          <w:ilvl w:val="1"/>
+          <w:numId w:val="16"/>
+        </w:numPr>
+        <w:jc w:val="left"/>
+      </w:pPr>
+      <w:proofErr w:type="spellStart"/>
+      <w:r>
+        <w:t>ggplot</w:t>
+      </w:r>
+      <w:proofErr w:type="spellEnd"/>
     </w:p>
     <w:p>
       <w:pPr>
         <w:pStyle w:val="ListParagraph"/>
         <w:numPr>
           <w:ilvl w:val="0"/>
-          <w:numId w:val="15"/>
+          <w:numId w:val="16"/>
         </w:numPr>
         <w:jc w:val="left"/>
       </w:pPr>
       <w:r>
-        <w:t>GitHub</w:t>
+        <w:t>Regressions</w:t>
       </w:r>
     </w:p>
     <w:p>
@@ -679,72 +1010,54 @@
         <w:pStyle w:val="ListParagraph"/>
         <w:numPr>
           <w:ilvl w:val="1"/>
-          <w:numId w:val="15"/>
+          <w:numId w:val="16"/>
         </w:numPr>
         <w:jc w:val="left"/>
       </w:pPr>
-      <w:r>
-        <w:t>GitHub pages</w:t>
-      </w:r>
+      <w:proofErr w:type="spellStart"/>
+      <w:r>
+        <w:t>l</w:t>
+      </w:r>
+      <w:r>
+        <w:t>m</w:t>
+      </w:r>
+      <w:proofErr w:type="spellEnd"/>
+    </w:p>
+    <w:p>
+      <w:pPr>
+        <w:pStyle w:val="ListParagraph"/>
+        <w:numPr>
+          <w:ilvl w:val="1"/>
+          <w:numId w:val="16"/>
+        </w:numPr>
+        <w:jc w:val="left"/>
+      </w:pPr>
+      <w:r>
+        <w:t>P</w:t>
+      </w:r>
+      <w:r>
+        <w:t xml:space="preserve">ackages to deal with large data: </w:t>
+      </w:r>
+      <w:proofErr w:type="spellStart"/>
+      <w:r>
+        <w:t>lfe</w:t>
+      </w:r>
+      <w:proofErr w:type="spellEnd"/>
+      <w:r>
+        <w:t xml:space="preserve"> and </w:t>
+      </w:r>
+      <w:proofErr w:type="spellStart"/>
+      <w:r>
+        <w:t>fixest</w:t>
+      </w:r>
+      <w:proofErr w:type="spellEnd"/>
     </w:p>
     <w:p>
       <w:pPr>
         <w:pStyle w:val="ListParagraph"/>
         <w:numPr>
           <w:ilvl w:val="0"/>
-          <w:numId w:val="15"/>
-        </w:numPr>
-        <w:jc w:val="left"/>
-      </w:pPr>
-      <w:r>
-        <w:t>R language basics</w:t>
-      </w:r>
-    </w:p>
-    <w:p>
-      <w:pPr>
-        <w:pStyle w:val="ListParagraph"/>
-        <w:numPr>
-          <w:ilvl w:val="0"/>
-          <w:numId w:val="15"/>
-        </w:numPr>
-        <w:jc w:val="left"/>
-      </w:pPr>
-      <w:r>
-        <w:t>Data cleaning (tidyverse and data.table)</w:t>
-      </w:r>
-    </w:p>
-    <w:p>
-      <w:pPr>
-        <w:pStyle w:val="ListParagraph"/>
-        <w:numPr>
-          <w:ilvl w:val="0"/>
-          <w:numId w:val="15"/>
-        </w:numPr>
-        <w:jc w:val="left"/>
-      </w:pPr>
-      <w:r>
-        <w:t>Data viz (ggplot)</w:t>
-      </w:r>
-    </w:p>
-    <w:p>
-      <w:pPr>
-        <w:pStyle w:val="ListParagraph"/>
-        <w:numPr>
-          <w:ilvl w:val="0"/>
-          <w:numId w:val="15"/>
-        </w:numPr>
-        <w:jc w:val="left"/>
-      </w:pPr>
-      <w:r>
-        <w:t>Regressions (lm and packages to deal with large data: lfe and fixest)</w:t>
-      </w:r>
-    </w:p>
-    <w:p>
-      <w:pPr>
-        <w:pStyle w:val="ListParagraph"/>
-        <w:numPr>
-          <w:ilvl w:val="0"/>
-          <w:numId w:val="15"/>
+          <w:numId w:val="16"/>
         </w:numPr>
         <w:jc w:val="left"/>
       </w:pPr>
@@ -763,7 +1076,7 @@
         <w:pStyle w:val="ListParagraph"/>
         <w:numPr>
           <w:ilvl w:val="1"/>
-          <w:numId w:val="15"/>
+          <w:numId w:val="16"/>
         </w:numPr>
         <w:jc w:val="left"/>
       </w:pPr>
@@ -790,6 +1103,7 @@
     <w:p/>
     <w:p>
       <w:r>
+        <w:lastRenderedPageBreak/>
         <w:t>Attending the classes is an important part of learning. Your understanding of the course materials will be at a different level if you participate in the classes.  It is the responsibility of the student to make up for missed lectures and discussion sections by meeting with a classmate to review what was discussed on the missed day, and by asking the professor questions during office hours regarding missed material.</w:t>
       </w:r>
     </w:p>
@@ -863,7 +1177,6 @@
               <w:rPr>
                 <w:u w:val="none"/>
               </w:rPr>
-              <w:lastRenderedPageBreak/>
               <w:t>ASSIGNMENTS</w:t>
             </w:r>
           </w:p>
@@ -920,7 +1233,13 @@
           </w:tcPr>
           <w:p>
             <w:r>
-              <w:t>Homeworks</w:t>
+              <w:t>2 x h</w:t>
+            </w:r>
+            <w:r>
+              <w:t>omework</w:t>
+            </w:r>
+            <w:r>
+              <w:t xml:space="preserve"> assignments</w:t>
             </w:r>
           </w:p>
         </w:tc>
@@ -940,7 +1259,10 @@
           </w:tcPr>
           <w:p>
             <w:r>
-              <w:t>80%</w:t>
+              <w:t>5</w:t>
+            </w:r>
+            <w:r>
+              <w:t>0%</w:t>
             </w:r>
           </w:p>
         </w:tc>
@@ -966,10 +1288,7 @@
           </w:tcPr>
           <w:p>
             <w:r>
-              <w:t>Mid-semester presentation</w:t>
-            </w:r>
-            <w:r>
-              <w:t>/project</w:t>
+              <w:t>1 x project</w:t>
             </w:r>
           </w:p>
         </w:tc>
@@ -989,18 +1308,308 @@
           </w:tcPr>
           <w:p>
             <w:r>
-              <w:t>20%</w:t>
+              <w:t>4</w:t>
+            </w:r>
+            <w:r>
+              <w:t>0%</w:t>
+            </w:r>
+          </w:p>
+        </w:tc>
+      </w:tr>
+      <w:tr>
+        <w:trPr>
+          <w:jc w:val="center"/>
+        </w:trPr>
+        <w:tc>
+          <w:tcPr>
+            <w:tcW w:w="6574" w:type="dxa"/>
+            <w:tcBorders>
+              <w:top w:val="single" w:sz="4" w:space="0" w:color="00000A"/>
+              <w:left w:val="single" w:sz="4" w:space="0" w:color="00000A"/>
+              <w:bottom w:val="single" w:sz="4" w:space="0" w:color="00000A"/>
+              <w:right w:val="single" w:sz="4" w:space="0" w:color="00000A"/>
+            </w:tcBorders>
+            <w:shd w:val="clear" w:color="auto" w:fill="FFFFFF"/>
+            <w:tcMar>
+              <w:left w:w="88" w:type="dxa"/>
+            </w:tcMar>
+            <w:vAlign w:val="center"/>
+          </w:tcPr>
+          <w:p>
+            <w:r>
+              <w:t>1 x short presentation</w:t>
+            </w:r>
+          </w:p>
+        </w:tc>
+        <w:tc>
+          <w:tcPr>
+            <w:tcW w:w="2115" w:type="dxa"/>
+            <w:tcBorders>
+              <w:top w:val="single" w:sz="4" w:space="0" w:color="00000A"/>
+              <w:left w:val="single" w:sz="4" w:space="0" w:color="00000A"/>
+              <w:bottom w:val="single" w:sz="4" w:space="0" w:color="00000A"/>
+              <w:right w:val="single" w:sz="4" w:space="0" w:color="00000A"/>
+            </w:tcBorders>
+            <w:shd w:val="clear" w:color="auto" w:fill="FFFFFF"/>
+            <w:tcMar>
+              <w:left w:w="88" w:type="dxa"/>
+            </w:tcMar>
+          </w:tcPr>
+          <w:p>
+            <w:r>
+              <w:t>10%</w:t>
             </w:r>
           </w:p>
         </w:tc>
       </w:tr>
     </w:tbl>
     <w:p/>
+    <w:p>
+      <w:r>
+        <w:t xml:space="preserve">The project involves the analysis of a dataset of your choice using </w:t>
+      </w:r>
+      <w:r>
+        <w:t>the tools we learned in class</w:t>
+      </w:r>
+    </w:p>
+    <w:p>
+      <w:pPr>
+        <w:pStyle w:val="ListParagraph"/>
+        <w:numPr>
+          <w:ilvl w:val="0"/>
+          <w:numId w:val="18"/>
+        </w:numPr>
+      </w:pPr>
+      <w:r>
+        <w:t>You will present your data analysis on Oc</w:t>
+      </w:r>
+      <w:r>
+        <w:t>t</w:t>
+      </w:r>
+      <w:r>
+        <w:t>ober 6</w:t>
+      </w:r>
+    </w:p>
+    <w:p>
+      <w:pPr>
+        <w:pStyle w:val="ListParagraph"/>
+        <w:numPr>
+          <w:ilvl w:val="0"/>
+          <w:numId w:val="18"/>
+        </w:numPr>
+      </w:pPr>
+      <w:r>
+        <w:t xml:space="preserve">Where can I find datasets? </w:t>
+      </w:r>
+    </w:p>
+    <w:p>
+      <w:pPr>
+        <w:pStyle w:val="ListParagraph"/>
+        <w:numPr>
+          <w:ilvl w:val="1"/>
+          <w:numId w:val="18"/>
+        </w:numPr>
+      </w:pPr>
+      <w:hyperlink r:id="rId19" w:history="1">
+        <w:r>
+          <w:rPr>
+            <w:rStyle w:val="Hyperlink"/>
+          </w:rPr>
+          <w:t>Google dataset search engine</w:t>
+        </w:r>
+      </w:hyperlink>
+    </w:p>
+    <w:p>
+      <w:pPr>
+        <w:pStyle w:val="ListParagraph"/>
+        <w:numPr>
+          <w:ilvl w:val="1"/>
+          <w:numId w:val="18"/>
+        </w:numPr>
+      </w:pPr>
+      <w:hyperlink r:id="rId20" w:history="1">
+        <w:r>
+          <w:rPr>
+            <w:rStyle w:val="Hyperlink"/>
+          </w:rPr>
+          <w:t>Kaggle</w:t>
+        </w:r>
+      </w:hyperlink>
+    </w:p>
+    <w:p>
+      <w:pPr>
+        <w:pStyle w:val="ListParagraph"/>
+        <w:numPr>
+          <w:ilvl w:val="1"/>
+          <w:numId w:val="18"/>
+        </w:numPr>
+      </w:pPr>
+      <w:r>
+        <w:t>All Marketing Science papers come with replication code and data</w:t>
+      </w:r>
+    </w:p>
+    <w:p>
+      <w:pPr>
+        <w:pStyle w:val="ListParagraph"/>
+        <w:numPr>
+          <w:ilvl w:val="1"/>
+          <w:numId w:val="18"/>
+        </w:numPr>
+      </w:pPr>
+      <w:r>
+        <w:t>You can scrape it yourself (advanced, we</w:t>
+      </w:r>
+      <w:r>
+        <w:t xml:space="preserve"> probably </w:t>
+      </w:r>
+      <w:r>
+        <w:t>won't have time to cover scraping)</w:t>
+      </w:r>
+    </w:p>
+    <w:p>
+      <w:pPr>
+        <w:pStyle w:val="ListParagraph"/>
+        <w:numPr>
+          <w:ilvl w:val="1"/>
+          <w:numId w:val="18"/>
+        </w:numPr>
+      </w:pPr>
+      <w:r>
+        <w:t>Ask me</w:t>
+      </w:r>
+      <w:r>
+        <w:t xml:space="preserve"> (Airbnb, Yelp, Expedia)</w:t>
+      </w:r>
+    </w:p>
     <w:p/>
+    <w:p>
+      <w:r>
+        <w:t>Short presentation of a R package/tool related to the lectures (I will provide a list among which to choose)</w:t>
+      </w:r>
+    </w:p>
     <w:p/>
     <w:p>
       <w:r>
-        <w:t>Generally speaking, letter grade guidelines (which CAN change slightly, depending on overall class performance) are approximately as follows: “A” grades (A, A-) start at 90; “B” grades (B-, B, B+) start at 80; “C” grades (C-, C, C+) start at 70; “D” grades (D-, D, D+) start at 60; “F” grades (F) start at 59 or below. The grade ranges given in this paragraph are approximations only and are subject to change in situations where class averages on the various assignments are unusually high or low (because “relative performance” is an important aspect of the course grade).  We will explain this further in class.</w:t>
+        <w:t xml:space="preserve">All assignments must be submitted using </w:t>
+      </w:r>
+      <w:proofErr w:type="spellStart"/>
+      <w:r>
+        <w:t>RMarkdown:</w:t>
+      </w:r>
+      <w:proofErr w:type="spellEnd"/>
+    </w:p>
+    <w:p>
+      <w:pPr>
+        <w:pStyle w:val="ListParagraph"/>
+        <w:numPr>
+          <w:ilvl w:val="0"/>
+          <w:numId w:val="19"/>
+        </w:numPr>
+      </w:pPr>
+      <w:r>
+        <w:t xml:space="preserve">Website: </w:t>
+      </w:r>
+      <w:hyperlink r:id="rId21" w:history="1">
+        <w:r>
+          <w:rPr>
+            <w:rStyle w:val="Hyperlink"/>
+          </w:rPr>
+          <w:t>https://rmarkdown.rstudio.com</w:t>
+        </w:r>
+      </w:hyperlink>
+    </w:p>
+    <w:p>
+      <w:pPr>
+        <w:pStyle w:val="ListParagraph"/>
+        <w:numPr>
+          <w:ilvl w:val="0"/>
+          <w:numId w:val="19"/>
+        </w:numPr>
+      </w:pPr>
+      <w:proofErr w:type="spellStart"/>
+      <w:r>
+        <w:t>Cheatsheat</w:t>
+      </w:r>
+      <w:proofErr w:type="spellEnd"/>
+      <w:r>
+        <w:t xml:space="preserve">: </w:t>
+      </w:r>
+      <w:hyperlink r:id="rId22" w:history="1">
+        <w:r>
+          <w:rPr>
+            <w:rStyle w:val="Hyperlink"/>
+          </w:rPr>
+          <w:t>https://github.com/rstudio/cheatsheets/raw/master/rmarkdown-2.0.pdf</w:t>
+        </w:r>
+      </w:hyperlink>
+      <w:r>
+        <w:t xml:space="preserve">, </w:t>
+      </w:r>
+      <w:hyperlink r:id="rId23" w:history="1">
+        <w:r>
+          <w:rPr>
+            <w:rStyle w:val="Hyperlink"/>
+          </w:rPr>
+          <w:t>https://www.rstudio.com/wp-content/uploads/2015/02/rmarkdown-cheatsheet.pdf</w:t>
+        </w:r>
+      </w:hyperlink>
+    </w:p>
+    <w:p>
+      <w:pPr>
+        <w:pStyle w:val="ListParagraph"/>
+        <w:numPr>
+          <w:ilvl w:val="0"/>
+          <w:numId w:val="19"/>
+        </w:numPr>
+      </w:pPr>
+      <w:r>
+        <w:t xml:space="preserve">Book: </w:t>
+      </w:r>
+      <w:hyperlink r:id="rId24" w:history="1">
+        <w:r>
+          <w:rPr>
+            <w:rStyle w:val="Hyperlink"/>
+          </w:rPr>
+          <w:t>R Markdown: The Definitive Guide</w:t>
+        </w:r>
+      </w:hyperlink>
+      <w:r>
+        <w:t xml:space="preserve"> (</w:t>
+      </w:r>
+      <w:proofErr w:type="spellStart"/>
+      <w:r>
+        <w:t>Yihui</w:t>
+      </w:r>
+      <w:proofErr w:type="spellEnd"/>
+      <w:r>
+        <w:t xml:space="preserve"> </w:t>
+      </w:r>
+      <w:proofErr w:type="spellStart"/>
+      <w:r>
+        <w:t>Xie</w:t>
+      </w:r>
+      <w:proofErr w:type="spellEnd"/>
+      <w:r>
+        <w:t xml:space="preserve">, JJ Allaire, and Garrett </w:t>
+      </w:r>
+      <w:proofErr w:type="spellStart"/>
+      <w:r>
+        <w:t>Grolemund</w:t>
+      </w:r>
+      <w:proofErr w:type="spellEnd"/>
+      <w:r>
+        <w:t>)</w:t>
+      </w:r>
+    </w:p>
+    <w:p/>
+    <w:p>
+      <w:proofErr w:type="gramStart"/>
+      <w:r>
+        <w:t>Generally speaking, letter</w:t>
+      </w:r>
+      <w:proofErr w:type="gramEnd"/>
+      <w:r>
+        <w:t xml:space="preserve"> grade guidelines (which CAN change slightly, depending on overall class performance) are approximately as follows: “A” grades (A, A-) start at 90; “B” grades (B-, B, B+) start at 80; “C” grades (C-, C, C+) start at 70; “D” grades (D-, D, D+) start at 60; “F” grades (F) start at 59 or below. The grade ranges given in this paragraph are approximations only and are subject to change in situations where class averages on the various assignments are unusually high or low (because “relative performance” is an important aspect of the course grade).  We will explain this further in class.</w:t>
       </w:r>
     </w:p>
     <w:p/>
@@ -1085,7 +1694,15 @@
         </w:numPr>
       </w:pPr>
       <w:r>
-        <w:t>For students who are located in a time zone where the synchronous class sessions or exams fall outside the window of 8 a.m. to 10 p.m. in your local time zone, please contact me.  You will not be penalized for not attending the live Zoom class sessions. The Zoom sessions will be recorded and posted on Blackboard, and you will be responsible for watching the recorded sessions. Exams and other synchronous assessments will be scheduled for students to be able to complete the assessment between 8 a.m. and 10 p.m. in your local time zone.</w:t>
+        <w:t xml:space="preserve">For students who </w:t>
+      </w:r>
+      <w:proofErr w:type="gramStart"/>
+      <w:r>
+        <w:t>are located in</w:t>
+      </w:r>
+      <w:proofErr w:type="gramEnd"/>
+      <w:r>
+        <w:t xml:space="preserve"> a time zone where the synchronous class sessions or exams fall outside the window of 8 a.m. to 10 p.m. in your local time zone, please contact me.  You will not be penalized for not attending the live Zoom class sessions. The Zoom sessions will be recorded and posted on Blackboard, and you will be responsible for watching the recorded sessions. Exams and other synchronous assessments will be scheduled for students to be able to complete the assessment between 8 a.m. and 10 p.m. in your local time zone.</w:t>
       </w:r>
     </w:p>
     <w:p/>
@@ -1197,7 +1814,6 @@
         </w:numPr>
       </w:pPr>
       <w:r>
-        <w:lastRenderedPageBreak/>
         <w:t>Engage in appropriate tone and language with instructors and classmates.</w:t>
       </w:r>
       <w:r>
@@ -1299,6 +1915,7 @@
           <w:ilvl w:val="0"/>
           <w:numId w:val="13"/>
         </w:numPr>
+        <w:ind w:left="720"/>
         <w:rPr>
           <w:rFonts w:eastAsiaTheme="minorHAnsi"/>
         </w:rPr>
@@ -1317,6 +1934,7 @@
           <w:ilvl w:val="0"/>
           <w:numId w:val="13"/>
         </w:numPr>
+        <w:ind w:left="720"/>
       </w:pPr>
       <w:r>
         <w:t xml:space="preserve">Earphones or headset </w:t>
@@ -1329,6 +1947,7 @@
           <w:ilvl w:val="0"/>
           <w:numId w:val="13"/>
         </w:numPr>
+        <w:ind w:left="720"/>
         <w:rPr>
           <w:rFonts w:eastAsiaTheme="minorHAnsi"/>
         </w:rPr>
@@ -1344,6 +1963,7 @@
           <w:ilvl w:val="0"/>
           <w:numId w:val="13"/>
         </w:numPr>
+        <w:ind w:left="720"/>
         <w:rPr>
           <w:rFonts w:eastAsiaTheme="minorHAnsi"/>
         </w:rPr>
@@ -1359,6 +1979,7 @@
           <w:ilvl w:val="0"/>
           <w:numId w:val="13"/>
         </w:numPr>
+        <w:ind w:left="720"/>
         <w:rPr>
           <w:rFonts w:eastAsiaTheme="minorHAnsi"/>
         </w:rPr>
@@ -1374,6 +1995,7 @@
           <w:ilvl w:val="1"/>
           <w:numId w:val="13"/>
         </w:numPr>
+        <w:ind w:left="720"/>
         <w:rPr>
           <w:rFonts w:eastAsiaTheme="minorHAnsi"/>
         </w:rPr>
@@ -1389,6 +2011,7 @@
           <w:ilvl w:val="1"/>
           <w:numId w:val="13"/>
         </w:numPr>
+        <w:ind w:left="720"/>
         <w:rPr>
           <w:rFonts w:eastAsiaTheme="minorHAnsi"/>
         </w:rPr>
@@ -1404,11 +2027,13 @@
           <w:ilvl w:val="1"/>
           <w:numId w:val="13"/>
         </w:numPr>
+        <w:ind w:left="720"/>
         <w:rPr>
           <w:rFonts w:eastAsiaTheme="minorHAnsi"/>
         </w:rPr>
       </w:pPr>
       <w:r>
+        <w:lastRenderedPageBreak/>
         <w:t>Internet Explorer (not recommended)</w:t>
       </w:r>
     </w:p>
@@ -1419,6 +2044,7 @@
           <w:ilvl w:val="1"/>
           <w:numId w:val="13"/>
         </w:numPr>
+        <w:ind w:left="720"/>
         <w:rPr>
           <w:rFonts w:eastAsiaTheme="minorHAnsi"/>
         </w:rPr>
@@ -1456,7 +2082,23 @@
         <w:t>USC Systems </w:t>
       </w:r>
       <w:r>
-        <w:t>(Blackboard, USC Login, MyUSC, USC Gmail, GoogleApps)</w:t>
+        <w:t xml:space="preserve">(Blackboard, USC Login, </w:t>
+      </w:r>
+      <w:proofErr w:type="spellStart"/>
+      <w:r>
+        <w:t>MyUSC</w:t>
+      </w:r>
+      <w:proofErr w:type="spellEnd"/>
+      <w:r>
+        <w:t xml:space="preserve">, USC Gmail, </w:t>
+      </w:r>
+      <w:proofErr w:type="spellStart"/>
+      <w:r>
+        <w:t>GoogleApps</w:t>
+      </w:r>
+      <w:proofErr w:type="spellEnd"/>
+      <w:r>
+        <w:t>)</w:t>
       </w:r>
     </w:p>
     <w:p>
@@ -1470,11 +2112,10 @@
         </w:rPr>
         <w:t> </w:t>
       </w:r>
-      <w:hyperlink r:id="rId17" w:history="1">
+      <w:hyperlink r:id="rId25" w:history="1">
         <w:r>
           <w:rPr>
             <w:rStyle w:val="Hyperlink"/>
-            <w:color w:val="990000"/>
           </w:rPr>
           <w:t>Consult@usc.edu</w:t>
         </w:r>
@@ -1491,6 +2132,7 @@
           <w:ilvl w:val="0"/>
           <w:numId w:val="14"/>
         </w:numPr>
+        <w:ind w:left="720"/>
       </w:pPr>
       <w:r>
         <w:rPr>
@@ -1499,11 +2141,19 @@
         </w:rPr>
         <w:t>Zoom Video Web Conferencing System (</w:t>
       </w:r>
-      <w:r>
-        <w:t>MarshallTALK)</w:t>
-      </w:r>
-    </w:p>
-    <w:p>
+      <w:proofErr w:type="spellStart"/>
+      <w:r>
+        <w:t>MarshallTALK</w:t>
+      </w:r>
+      <w:proofErr w:type="spellEnd"/>
+      <w:r>
+        <w:t>)</w:t>
+      </w:r>
+    </w:p>
+    <w:p>
+      <w:pPr>
+        <w:ind w:left="720"/>
+      </w:pPr>
       <w:r>
         <w:t>For assistance using Zoom, go to</w:t>
       </w:r>
@@ -1514,7 +2164,7 @@
         </w:rPr>
         <w:t> </w:t>
       </w:r>
-      <w:hyperlink r:id="rId18" w:history="1">
+      <w:hyperlink r:id="rId26" w:history="1">
         <w:r>
           <w:rPr>
             <w:rStyle w:val="Hyperlink"/>
@@ -1535,6 +2185,7 @@
           <w:ilvl w:val="0"/>
           <w:numId w:val="14"/>
         </w:numPr>
+        <w:ind w:left="720"/>
       </w:pPr>
       <w:r>
         <w:rPr>
@@ -1551,12 +2202,31 @@
         <w:t> </w:t>
       </w:r>
       <w:r>
-        <w:t>(MyMarshall, Marshall Outlook email)</w:t>
-      </w:r>
-    </w:p>
-    <w:p>
-      <w:r>
-        <w:t>For assistance with Marshall systems you can call +1 (213) 740-3000 Mon-Fri 8am-6pm (Pacific), email</w:t>
+        <w:t>(</w:t>
+      </w:r>
+      <w:proofErr w:type="spellStart"/>
+      <w:r>
+        <w:t>MyMarshall</w:t>
+      </w:r>
+      <w:proofErr w:type="spellEnd"/>
+      <w:r>
+        <w:t>, Marshall Outlook email)</w:t>
+      </w:r>
+    </w:p>
+    <w:p>
+      <w:pPr>
+        <w:ind w:left="720"/>
+      </w:pPr>
+      <w:r>
+        <w:t xml:space="preserve">For assistance with Marshall </w:t>
+      </w:r>
+      <w:proofErr w:type="gramStart"/>
+      <w:r>
+        <w:t>systems</w:t>
+      </w:r>
+      <w:proofErr w:type="gramEnd"/>
+      <w:r>
+        <w:t xml:space="preserve"> you can call +1 (213) 740-3000 Mon-Fri 8am-6pm (Pacific), email</w:t>
       </w:r>
       <w:r>
         <w:rPr>
@@ -1565,7 +2235,7 @@
         </w:rPr>
         <w:t> </w:t>
       </w:r>
-      <w:hyperlink r:id="rId19" w:history="1">
+      <w:hyperlink r:id="rId27" w:history="1">
         <w:r>
           <w:rPr>
             <w:rStyle w:val="Hyperlink"/>
@@ -1585,6 +2255,7 @@
           <w:ilvl w:val="1"/>
           <w:numId w:val="14"/>
         </w:numPr>
+        <w:ind w:left="1440"/>
       </w:pPr>
       <w:r>
         <w:t>On a computer or mobile device, go to</w:t>
@@ -1596,15 +2267,38 @@
         </w:rPr>
         <w:t> </w:t>
       </w:r>
-      <w:hyperlink r:id="rId20" w:history="1">
-        <w:r>
-          <w:rPr>
-            <w:rStyle w:val="Hyperlink"/>
-            <w:color w:val="990000"/>
-          </w:rPr>
-          <w:t>MyMarshall Home Page</w:t>
-        </w:r>
-      </w:hyperlink>
+      <w:proofErr w:type="spellStart"/>
+      <w:r>
+        <w:fldChar w:fldCharType="begin"/>
+      </w:r>
+      <w:r>
+        <w:instrText xml:space="preserve"> HYPERLINK "https://mymarshall.usc.edu/" </w:instrText>
+      </w:r>
+      <w:r>
+        <w:fldChar w:fldCharType="separate"/>
+      </w:r>
+      <w:r>
+        <w:rPr>
+          <w:rStyle w:val="Hyperlink"/>
+          <w:color w:val="990000"/>
+        </w:rPr>
+        <w:t>MyMarshall</w:t>
+      </w:r>
+      <w:proofErr w:type="spellEnd"/>
+      <w:r>
+        <w:rPr>
+          <w:rStyle w:val="Hyperlink"/>
+          <w:color w:val="990000"/>
+        </w:rPr>
+        <w:t xml:space="preserve"> Home Page</w:t>
+      </w:r>
+      <w:r>
+        <w:rPr>
+          <w:rStyle w:val="Hyperlink"/>
+          <w:color w:val="990000"/>
+        </w:rPr>
+        <w:fldChar w:fldCharType="end"/>
+      </w:r>
       <w:r>
         <w:rPr>
           <w:rStyle w:val="apple-converted-space"/>
@@ -1633,6 +2327,7 @@
           <w:ilvl w:val="1"/>
           <w:numId w:val="14"/>
         </w:numPr>
+        <w:ind w:left="1440"/>
       </w:pPr>
       <w:r>
         <w:t>Log in using your Marshall username and password</w:t>
@@ -1641,7 +2336,15 @@
         <w:t xml:space="preserve"> </w:t>
       </w:r>
       <w:r>
-        <w:t>(If you don’t know your Marshall login please follow the onscreen instructions pertaining to login issues)</w:t>
+        <w:t xml:space="preserve">(If you don’t know your Marshall </w:t>
+      </w:r>
+      <w:proofErr w:type="gramStart"/>
+      <w:r>
+        <w:t>login</w:t>
+      </w:r>
+      <w:proofErr w:type="gramEnd"/>
+      <w:r>
+        <w:t xml:space="preserve"> please follow the onscreen instructions pertaining to login issues)</w:t>
       </w:r>
     </w:p>
     <w:p>
@@ -1651,11 +2354,7 @@
     </w:p>
     <w:p>
       <w:r>
-        <w:t xml:space="preserve">If your computer does not have Microsoft Word, Office 365 package is available to you free of charge and allows you to install Word, Excel, PowerPoint, Outlook, OneNote, Publisher, and Access on up to 5 PCs or Macs and Office apps on other mobile devices including tablets. Office 365 also includes </w:t>
-      </w:r>
-      <w:r>
-        <w:lastRenderedPageBreak/>
-        <w:t>unlimited cloud storage on OneDrive. To download Office 365 log into your student (University) email through a web browser, choose Settings (top right corner), and select software. If you have further questions or need help with the software, please contact the</w:t>
+        <w:t>If your computer does not have Microsoft Word, Office 365 package is available to you free of charge and allows you to install Word, Excel, PowerPoint, Outlook, OneNote, Publisher, and Access on up to 5 PCs or Macs and Office apps on other mobile devices including tablets. Office 365 also includes unlimited cloud storage on OneDrive. To download Office 365 log into your student (University) email through a web browser, choose Settings (top right corner), and select software. If you have further questions or need help with the software, please contact the</w:t>
       </w:r>
       <w:r>
         <w:rPr>
@@ -1691,14 +2390,22 @@
         <w:br/>
       </w:r>
       <w:r>
-        <w:t>Most Marshall classes are open enrollment (R-clearance) through the Add deadline. If there is an open seat, students can add the class using Web Registration.  If the class is full, students will need to continue checking the Schedule of Classes (classes.usc.edu) to see if a space becomes available. Students who do not attend the first two class sessions (for classes that meet twice per week) or the first class meeting (for classes that meet once per week) may be dropped from the course if they do not notify the instructor prior to their absence.</w:t>
+        <w:t xml:space="preserve">Most Marshall classes are open enrollment (R-clearance) through the Add deadline. If there is an open seat, students can add the class using Web Registration.  If the class is full, students will need to continue checking the Schedule of Classes (classes.usc.edu) to see if a space becomes available. Students who do not attend the first two class sessions (for classes that meet twice per week) or the </w:t>
+      </w:r>
+      <w:proofErr w:type="gramStart"/>
+      <w:r>
+        <w:t>first class</w:t>
+      </w:r>
+      <w:proofErr w:type="gramEnd"/>
+      <w:r>
+        <w:t xml:space="preserve"> meeting (for classes that meet once per week) may be dropped from the course if they do not notify the instructor prior to their absence.</w:t>
       </w:r>
     </w:p>
     <w:p>
       <w:r>
         <w:t>See the “Academic Records and Registrar” website for specific add/drop and related deadlines.  (</w:t>
       </w:r>
-      <w:hyperlink r:id="rId21" w:history="1">
+      <w:hyperlink r:id="rId28" w:history="1">
         <w:r>
           <w:rPr>
             <w:rStyle w:val="Hyperlink"/>
@@ -1712,7 +2419,7 @@
       <w:r>
         <w:t xml:space="preserve">Please also refer to </w:t>
       </w:r>
-      <w:hyperlink r:id="rId22" w:history="1">
+      <w:hyperlink r:id="rId29" w:history="1">
         <w:r>
           <w:rPr>
             <w:rStyle w:val="Hyperlink"/>
@@ -1736,9 +2443,10 @@
     <w:p/>
     <w:p>
       <w:r>
+        <w:lastRenderedPageBreak/>
         <w:t xml:space="preserve">Students are expected to make themselves aware of and abide by the University community’s standards of behavior as articulated in the </w:t>
       </w:r>
-      <w:hyperlink r:id="rId23" w:history="1">
+      <w:hyperlink r:id="rId30" w:history="1">
         <w:r>
           <w:rPr>
             <w:rStyle w:val="Hyperlink"/>
@@ -1749,6 +2457,7 @@
       <w:r>
         <w:t>. Plagiarism – presenting someone else’s ideas as your own, either verbatim or recast in your own words – is a serious academic offense with serious consequences. Please familiarize yourself with the discussion of plagiarism in </w:t>
       </w:r>
+      <w:proofErr w:type="spellStart"/>
       <w:r>
         <w:rPr>
           <w:i/>
@@ -1756,10 +2465,11 @@
         </w:rPr>
         <w:t>SCampus</w:t>
       </w:r>
+      <w:proofErr w:type="spellEnd"/>
       <w:r>
         <w:t xml:space="preserve"> in Part B, Section 11, “Behavior Violating University Standards” </w:t>
       </w:r>
-      <w:hyperlink r:id="rId24" w:history="1">
+      <w:hyperlink r:id="rId31" w:history="1">
         <w:r>
           <w:rPr>
             <w:rStyle w:val="Hyperlink"/>
@@ -1770,17 +2480,26 @@
       <w:r>
         <w:t>.  Other forms of academic dishonesty are equally unacceptable.  See additional information in </w:t>
       </w:r>
+      <w:proofErr w:type="spellStart"/>
       <w:r>
         <w:rPr>
           <w:i/>
           <w:iCs/>
         </w:rPr>
-        <w:t>SCampus </w:t>
+        <w:t>SCampus</w:t>
+      </w:r>
+      <w:proofErr w:type="spellEnd"/>
+      <w:r>
+        <w:rPr>
+          <w:i/>
+          <w:iCs/>
+        </w:rPr>
+        <w:t> </w:t>
       </w:r>
       <w:r>
         <w:t>and university policies on scientific misconduct, </w:t>
       </w:r>
-      <w:hyperlink r:id="rId25" w:tgtFrame="_blank" w:history="1">
+      <w:hyperlink r:id="rId32" w:tgtFrame="_blank" w:history="1">
         <w:r>
           <w:rPr>
             <w:rStyle w:val="Hyperlink"/>
@@ -1801,16 +2520,28 @@
     <w:p/>
     <w:p>
       <w:r>
-        <w:t>It is a violation of USC’s Academic Integrity Policies to share course materials with others without permission from the instructor. No student may record any lecture, class discussion or meeting with me without my prior express written permission.  The word “record” or the act of recording includes, but is not limited to, any and all means by which sound or visual images can be stored, duplicated or retransmitted whether by an electro-mechanical, analog, digital, wire, electronic or other device or any other means of signal encoding.  I reserve all rights, including copyright, to my lectures, course syllabi and related materials, including summaries, PowerPoints, prior exams, answer keys, and all supplementary course materials available to the students enrolled in my class whether posted on Blackboard or otherwise.  They may not be reproduced, distributed, copied, or disseminated in any media or in any form, including but not limited to all course note-sharing websites.  Exceptions are made for students who have made prior arrangements with DSP and me.  </w:t>
-      </w:r>
-    </w:p>
-    <w:p>
-      <w:r>
-        <w:t xml:space="preserve">Students are expected to be familiar with USC’s Academic Integrity Policies (i.e., copying, fraudulent possession of an exam, plagiarism, submission of purchased papers, submitting the same assignment to </w:t>
-      </w:r>
-      <w:r>
-        <w:lastRenderedPageBreak/>
-        <w:t>more than one instructor) and be aware of recommended sanctions (i.e., F for the course, suspension or expulsion) associated with violating such policies. See Appendix A in the SCAMPUS Guidebook for more detail.</w:t>
+        <w:t xml:space="preserve">It is a violation of USC’s Academic Integrity Policies to share course materials with others without permission from the instructor. No student may record any lecture, class discussion or meeting with me without my prior express written permission.  The word “record” or the act of recording includes, but is not limited to, </w:t>
+      </w:r>
+      <w:proofErr w:type="gramStart"/>
+      <w:r>
+        <w:t>any and all</w:t>
+      </w:r>
+      <w:proofErr w:type="gramEnd"/>
+      <w:r>
+        <w:t xml:space="preserve"> means by which sound or visual images can be stored, duplicated or retransmitted whether by an electro-mechanical, analog, digital, wire, electronic or other device or any other means of signal encoding.  I reserve all rights, including copyright, to my lectures, course syllabi and related materials, including summaries, PowerPoints, prior exams, answer keys, and all supplementary course materials available to the students enrolled in my class whether posted on Blackboard or otherwise.  They may not be reproduced, distributed, copied, or disseminated in any media or in any form, including but not limited to all course note-sharing websites.  Exceptions are made for students who have made prior arrangements with DSP and me.  </w:t>
+      </w:r>
+    </w:p>
+    <w:p>
+      <w:r>
+        <w:t xml:space="preserve">Students are expected to be familiar with USC’s Academic Integrity Policies (i.e., copying, fraudulent possession of an exam, plagiarism, submission of purchased papers, submitting the same assignment to more than one instructor) and be aware of recommended sanctions (i.e., F for the course, </w:t>
+      </w:r>
+      <w:proofErr w:type="gramStart"/>
+      <w:r>
+        <w:t>suspension</w:t>
+      </w:r>
+      <w:proofErr w:type="gramEnd"/>
+      <w:r>
+        <w:t xml:space="preserve"> or expulsion) associated with violating such policies. See Appendix A in the SCAMPUS Guidebook for more detail.</w:t>
       </w:r>
     </w:p>
     <w:p/>
@@ -1838,7 +2569,7 @@
           <w:u w:val="single"/>
         </w:rPr>
       </w:pPr>
-      <w:hyperlink r:id="rId26" w:history="1">
+      <w:hyperlink r:id="rId33" w:history="1">
         <w:r>
           <w:rPr>
             <w:rStyle w:val="Hyperlink"/>
@@ -1865,6 +2596,7 @@
     </w:p>
     <w:p>
       <w:r>
+        <w:lastRenderedPageBreak/>
         <w:fldChar w:fldCharType="end"/>
       </w:r>
       <w:r>
@@ -1877,7 +2609,7 @@
           <w:i/>
         </w:rPr>
       </w:pPr>
-      <w:hyperlink r:id="rId27">
+      <w:hyperlink r:id="rId34">
         <w:r>
           <w:rPr>
             <w:color w:val="1155CC"/>
@@ -1912,7 +2644,7 @@
       </w:r>
     </w:p>
     <w:p>
-      <w:hyperlink r:id="rId28" w:history="1">
+      <w:hyperlink r:id="rId35" w:history="1">
         <w:r>
           <w:rPr>
             <w:rStyle w:val="Hyperlink"/>
@@ -1958,7 +2690,7 @@
           <w:i/>
         </w:rPr>
       </w:pPr>
-      <w:hyperlink r:id="rId29">
+      <w:hyperlink r:id="rId36">
         <w:r>
           <w:rPr>
             <w:color w:val="1155CC"/>
@@ -1970,7 +2702,7 @@
       <w:r>
         <w:t xml:space="preserve">, </w:t>
       </w:r>
-      <w:hyperlink r:id="rId30">
+      <w:hyperlink r:id="rId37">
         <w:r>
           <w:rPr>
             <w:color w:val="1155CC"/>
@@ -1998,7 +2730,7 @@
           <w:u w:val="single"/>
         </w:rPr>
       </w:pPr>
-      <w:hyperlink r:id="rId31" w:history="1">
+      <w:hyperlink r:id="rId38" w:history="1">
         <w:r>
           <w:rPr>
             <w:rStyle w:val="Hyperlink"/>
@@ -2038,7 +2770,7 @@
       </w:r>
     </w:p>
     <w:p>
-      <w:hyperlink r:id="rId32">
+      <w:hyperlink r:id="rId39">
         <w:r>
           <w:rPr>
             <w:color w:val="1155CC"/>
@@ -2084,7 +2816,7 @@
         </w:rPr>
         <w:t xml:space="preserve"> and Programs (</w:t>
       </w:r>
-      <w:hyperlink r:id="rId33" w:history="1">
+      <w:hyperlink r:id="rId40" w:history="1">
         <w:r>
           <w:rPr>
             <w:rStyle w:val="Hyperlink"/>
@@ -2103,7 +2835,35 @@
         <w:rPr>
           <w:color w:val="000000"/>
         </w:rPr>
-        <w:t>provides certification for students with disabilities and helps arrange the relevant accommodations.  Any student requesting academic accommodations based on a disability is required to register with Disability Services and Programs (DSP) each semester. A letter of verification for approved accommodations can be obtained from DSP. Please be sure the letter is delivered to me (or to your TA) as early in the semester as possible. DSP is located in GFS (Grace Ford Salvatori Hall) 120 and is open 8:30 a.m.–5:00 p.m., Monday through Friday. The phone number for DSP is (213) 740-0776.  Email: ability@usc.edu.</w:t>
+        <w:t xml:space="preserve">provides certification for students with disabilities and helps arrange the relevant accommodations.  Any student requesting academic accommodations based on a disability is required to register with Disability Services and Programs (DSP) each semester. A letter of verification for approved accommodations can be obtained from DSP. Please be sure the letter is delivered to me (or to your TA) as early in the semester as possible. DSP </w:t>
+      </w:r>
+      <w:proofErr w:type="gramStart"/>
+      <w:r>
+        <w:rPr>
+          <w:color w:val="000000"/>
+        </w:rPr>
+        <w:t>is located in</w:t>
+      </w:r>
+      <w:proofErr w:type="gramEnd"/>
+      <w:r>
+        <w:rPr>
+          <w:color w:val="000000"/>
+        </w:rPr>
+        <w:t xml:space="preserve"> GFS (Grace Ford </w:t>
+      </w:r>
+      <w:proofErr w:type="spellStart"/>
+      <w:r>
+        <w:rPr>
+          <w:color w:val="000000"/>
+        </w:rPr>
+        <w:t>Salvatori</w:t>
+      </w:r>
+      <w:proofErr w:type="spellEnd"/>
+      <w:r>
+        <w:rPr>
+          <w:color w:val="000000"/>
+        </w:rPr>
+        <w:t xml:space="preserve"> Hall) 120 and is open 8:30 a.m.–5:00 p.m., Monday through Friday. The phone number for DSP is (213) 740-0776.  Email: ability@usc.edu.</w:t>
       </w:r>
     </w:p>
     <w:p>
@@ -2138,7 +2898,7 @@
           <w:u w:val="single"/>
         </w:rPr>
       </w:pPr>
-      <w:hyperlink r:id="rId34" w:history="1">
+      <w:hyperlink r:id="rId41" w:history="1">
         <w:r>
           <w:rPr>
             <w:rStyle w:val="Hyperlink"/>
@@ -2164,7 +2924,7 @@
           <w:i/>
         </w:rPr>
       </w:pPr>
-      <w:hyperlink r:id="rId35">
+      <w:hyperlink r:id="rId42">
         <w:r>
           <w:rPr>
             <w:color w:val="1155CC"/>
@@ -2182,6 +2942,7 @@
         </w:rPr>
       </w:pPr>
       <w:r>
+        <w:lastRenderedPageBreak/>
         <w:t xml:space="preserve">Information on events, programs and training, the Provost’s Diversity and Inclusion Council, Diversity Liaisons for each academic school, chronology, participation, and various resources for students. </w:t>
       </w:r>
       <w:r>
@@ -2210,7 +2971,7 @@
           <w:i/>
         </w:rPr>
       </w:pPr>
-      <w:hyperlink r:id="rId36">
+      <w:hyperlink r:id="rId43">
         <w:r>
           <w:rPr>
             <w:color w:val="1155CC"/>
@@ -2222,7 +2983,7 @@
       <w:r>
         <w:t xml:space="preserve">, </w:t>
       </w:r>
-      <w:hyperlink r:id="rId37">
+      <w:hyperlink r:id="rId44">
         <w:r>
           <w:rPr>
             <w:color w:val="1155CC"/>
@@ -2249,7 +3010,7 @@
       </w:r>
     </w:p>
     <w:p>
-      <w:hyperlink r:id="rId38">
+      <w:hyperlink r:id="rId45">
         <w:r>
           <w:rPr>
             <w:color w:val="1155CC"/>
@@ -2265,8 +3026,13 @@
         </w:rPr>
         <w:t xml:space="preserve"> </w:t>
       </w:r>
-      <w:r>
-        <w:t>Non-emergency assistance or information.</w:t>
+      <w:proofErr w:type="gramStart"/>
+      <w:r>
+        <w:t>Non-emergency</w:t>
+      </w:r>
+      <w:proofErr w:type="gramEnd"/>
+      <w:r>
+        <w:t xml:space="preserve"> assistance or information.</w:t>
       </w:r>
     </w:p>
     <w:p>
@@ -2293,7 +3059,7 @@
       <w:r>
         <w:t xml:space="preserve">Please access our course site on Blackboard, where the course syllabus and many other important documents will be posted. Whether or not you use Blackboard regularly, these preparations will be crucial in an emergency. USC's Blackboard learning management system and support information is available at </w:t>
       </w:r>
-      <w:hyperlink r:id="rId39">
+      <w:hyperlink r:id="rId46">
         <w:r>
           <w:rPr>
             <w:rStyle w:val="InternetLink"/>
@@ -2331,7 +3097,6 @@
     <w:p/>
     <w:p>
       <w:r>
-        <w:lastRenderedPageBreak/>
         <w:t xml:space="preserve">A mark of IN (incomplete) </w:t>
       </w:r>
       <w:r>
@@ -2369,7 +3134,7 @@
       </w:r>
     </w:p>
     <w:sectPr>
-      <w:footerReference w:type="default" r:id="rId40"/>
+      <w:footerReference w:type="default" r:id="rId47"/>
       <w:pgSz w:w="12240" w:h="15840"/>
       <w:pgMar w:top="1080" w:right="1080" w:bottom="1080" w:left="1080" w:header="0" w:footer="720" w:gutter="0"/>
       <w:cols w:space="720"/>
@@ -2724,6 +3489,119 @@
     </w:lvl>
   </w:abstractNum>
   <w:abstractNum w:abstractNumId="2" w15:restartNumberingAfterBreak="0">
+    <w:nsid w:val="11FE7D1F"/>
+    <w:multiLevelType w:val="hybridMultilevel"/>
+    <w:tmpl w:val="B72A6730"/>
+    <w:lvl w:ilvl="0" w:tplc="04090001">
+      <w:start w:val="1"/>
+      <w:numFmt w:val="bullet"/>
+      <w:lvlText w:val=""/>
+      <w:lvlJc w:val="left"/>
+      <w:pPr>
+        <w:ind w:left="1080" w:hanging="360"/>
+      </w:pPr>
+      <w:rPr>
+        <w:rFonts w:ascii="Symbol" w:hAnsi="Symbol" w:hint="default"/>
+      </w:rPr>
+    </w:lvl>
+    <w:lvl w:ilvl="1" w:tplc="04090003" w:tentative="1">
+      <w:start w:val="1"/>
+      <w:numFmt w:val="bullet"/>
+      <w:lvlText w:val="o"/>
+      <w:lvlJc w:val="left"/>
+      <w:pPr>
+        <w:ind w:left="2160" w:hanging="360"/>
+      </w:pPr>
+      <w:rPr>
+        <w:rFonts w:ascii="Courier New" w:hAnsi="Courier New" w:cs="Courier New" w:hint="default"/>
+      </w:rPr>
+    </w:lvl>
+    <w:lvl w:ilvl="2" w:tplc="04090005" w:tentative="1">
+      <w:start w:val="1"/>
+      <w:numFmt w:val="bullet"/>
+      <w:lvlText w:val=""/>
+      <w:lvlJc w:val="left"/>
+      <w:pPr>
+        <w:ind w:left="2880" w:hanging="360"/>
+      </w:pPr>
+      <w:rPr>
+        <w:rFonts w:ascii="Wingdings" w:hAnsi="Wingdings" w:hint="default"/>
+      </w:rPr>
+    </w:lvl>
+    <w:lvl w:ilvl="3" w:tplc="04090001" w:tentative="1">
+      <w:start w:val="1"/>
+      <w:numFmt w:val="bullet"/>
+      <w:lvlText w:val=""/>
+      <w:lvlJc w:val="left"/>
+      <w:pPr>
+        <w:ind w:left="3600" w:hanging="360"/>
+      </w:pPr>
+      <w:rPr>
+        <w:rFonts w:ascii="Symbol" w:hAnsi="Symbol" w:hint="default"/>
+      </w:rPr>
+    </w:lvl>
+    <w:lvl w:ilvl="4" w:tplc="04090003" w:tentative="1">
+      <w:start w:val="1"/>
+      <w:numFmt w:val="bullet"/>
+      <w:lvlText w:val="o"/>
+      <w:lvlJc w:val="left"/>
+      <w:pPr>
+        <w:ind w:left="4320" w:hanging="360"/>
+      </w:pPr>
+      <w:rPr>
+        <w:rFonts w:ascii="Courier New" w:hAnsi="Courier New" w:cs="Courier New" w:hint="default"/>
+      </w:rPr>
+    </w:lvl>
+    <w:lvl w:ilvl="5" w:tplc="04090005" w:tentative="1">
+      <w:start w:val="1"/>
+      <w:numFmt w:val="bullet"/>
+      <w:lvlText w:val=""/>
+      <w:lvlJc w:val="left"/>
+      <w:pPr>
+        <w:ind w:left="5040" w:hanging="360"/>
+      </w:pPr>
+      <w:rPr>
+        <w:rFonts w:ascii="Wingdings" w:hAnsi="Wingdings" w:hint="default"/>
+      </w:rPr>
+    </w:lvl>
+    <w:lvl w:ilvl="6" w:tplc="04090001" w:tentative="1">
+      <w:start w:val="1"/>
+      <w:numFmt w:val="bullet"/>
+      <w:lvlText w:val=""/>
+      <w:lvlJc w:val="left"/>
+      <w:pPr>
+        <w:ind w:left="5760" w:hanging="360"/>
+      </w:pPr>
+      <w:rPr>
+        <w:rFonts w:ascii="Symbol" w:hAnsi="Symbol" w:hint="default"/>
+      </w:rPr>
+    </w:lvl>
+    <w:lvl w:ilvl="7" w:tplc="04090003" w:tentative="1">
+      <w:start w:val="1"/>
+      <w:numFmt w:val="bullet"/>
+      <w:lvlText w:val="o"/>
+      <w:lvlJc w:val="left"/>
+      <w:pPr>
+        <w:ind w:left="6480" w:hanging="360"/>
+      </w:pPr>
+      <w:rPr>
+        <w:rFonts w:ascii="Courier New" w:hAnsi="Courier New" w:cs="Courier New" w:hint="default"/>
+      </w:rPr>
+    </w:lvl>
+    <w:lvl w:ilvl="8" w:tplc="04090005" w:tentative="1">
+      <w:start w:val="1"/>
+      <w:numFmt w:val="bullet"/>
+      <w:lvlText w:val=""/>
+      <w:lvlJc w:val="left"/>
+      <w:pPr>
+        <w:ind w:left="7200" w:hanging="360"/>
+      </w:pPr>
+      <w:rPr>
+        <w:rFonts w:ascii="Wingdings" w:hAnsi="Wingdings" w:hint="default"/>
+      </w:rPr>
+    </w:lvl>
+  </w:abstractNum>
+  <w:abstractNum w:abstractNumId="3" w15:restartNumberingAfterBreak="0">
     <w:nsid w:val="170F4901"/>
     <w:multiLevelType w:val="multilevel"/>
     <w:tmpl w:val="BDB09E7A"/>
@@ -2845,7 +3723,120 @@
       </w:pPr>
     </w:lvl>
   </w:abstractNum>
-  <w:abstractNum w:abstractNumId="3" w15:restartNumberingAfterBreak="0">
+  <w:abstractNum w:abstractNumId="4" w15:restartNumberingAfterBreak="0">
+    <w:nsid w:val="212952A2"/>
+    <w:multiLevelType w:val="hybridMultilevel"/>
+    <w:tmpl w:val="D17403D8"/>
+    <w:lvl w:ilvl="0" w:tplc="04090001">
+      <w:start w:val="1"/>
+      <w:numFmt w:val="bullet"/>
+      <w:lvlText w:val=""/>
+      <w:lvlJc w:val="left"/>
+      <w:pPr>
+        <w:ind w:left="720" w:hanging="360"/>
+      </w:pPr>
+      <w:rPr>
+        <w:rFonts w:ascii="Symbol" w:hAnsi="Symbol" w:hint="default"/>
+      </w:rPr>
+    </w:lvl>
+    <w:lvl w:ilvl="1" w:tplc="04090003">
+      <w:start w:val="1"/>
+      <w:numFmt w:val="bullet"/>
+      <w:lvlText w:val="o"/>
+      <w:lvlJc w:val="left"/>
+      <w:pPr>
+        <w:ind w:left="1440" w:hanging="360"/>
+      </w:pPr>
+      <w:rPr>
+        <w:rFonts w:ascii="Courier New" w:hAnsi="Courier New" w:cs="Courier New" w:hint="default"/>
+      </w:rPr>
+    </w:lvl>
+    <w:lvl w:ilvl="2" w:tplc="04090005" w:tentative="1">
+      <w:start w:val="1"/>
+      <w:numFmt w:val="bullet"/>
+      <w:lvlText w:val=""/>
+      <w:lvlJc w:val="left"/>
+      <w:pPr>
+        <w:ind w:left="2160" w:hanging="360"/>
+      </w:pPr>
+      <w:rPr>
+        <w:rFonts w:ascii="Wingdings" w:hAnsi="Wingdings" w:hint="default"/>
+      </w:rPr>
+    </w:lvl>
+    <w:lvl w:ilvl="3" w:tplc="04090001" w:tentative="1">
+      <w:start w:val="1"/>
+      <w:numFmt w:val="bullet"/>
+      <w:lvlText w:val=""/>
+      <w:lvlJc w:val="left"/>
+      <w:pPr>
+        <w:ind w:left="2880" w:hanging="360"/>
+      </w:pPr>
+      <w:rPr>
+        <w:rFonts w:ascii="Symbol" w:hAnsi="Symbol" w:hint="default"/>
+      </w:rPr>
+    </w:lvl>
+    <w:lvl w:ilvl="4" w:tplc="04090003" w:tentative="1">
+      <w:start w:val="1"/>
+      <w:numFmt w:val="bullet"/>
+      <w:lvlText w:val="o"/>
+      <w:lvlJc w:val="left"/>
+      <w:pPr>
+        <w:ind w:left="3600" w:hanging="360"/>
+      </w:pPr>
+      <w:rPr>
+        <w:rFonts w:ascii="Courier New" w:hAnsi="Courier New" w:cs="Courier New" w:hint="default"/>
+      </w:rPr>
+    </w:lvl>
+    <w:lvl w:ilvl="5" w:tplc="04090005" w:tentative="1">
+      <w:start w:val="1"/>
+      <w:numFmt w:val="bullet"/>
+      <w:lvlText w:val=""/>
+      <w:lvlJc w:val="left"/>
+      <w:pPr>
+        <w:ind w:left="4320" w:hanging="360"/>
+      </w:pPr>
+      <w:rPr>
+        <w:rFonts w:ascii="Wingdings" w:hAnsi="Wingdings" w:hint="default"/>
+      </w:rPr>
+    </w:lvl>
+    <w:lvl w:ilvl="6" w:tplc="04090001" w:tentative="1">
+      <w:start w:val="1"/>
+      <w:numFmt w:val="bullet"/>
+      <w:lvlText w:val=""/>
+      <w:lvlJc w:val="left"/>
+      <w:pPr>
+        <w:ind w:left="5040" w:hanging="360"/>
+      </w:pPr>
+      <w:rPr>
+        <w:rFonts w:ascii="Symbol" w:hAnsi="Symbol" w:hint="default"/>
+      </w:rPr>
+    </w:lvl>
+    <w:lvl w:ilvl="7" w:tplc="04090003" w:tentative="1">
+      <w:start w:val="1"/>
+      <w:numFmt w:val="bullet"/>
+      <w:lvlText w:val="o"/>
+      <w:lvlJc w:val="left"/>
+      <w:pPr>
+        <w:ind w:left="5760" w:hanging="360"/>
+      </w:pPr>
+      <w:rPr>
+        <w:rFonts w:ascii="Courier New" w:hAnsi="Courier New" w:cs="Courier New" w:hint="default"/>
+      </w:rPr>
+    </w:lvl>
+    <w:lvl w:ilvl="8" w:tplc="04090005" w:tentative="1">
+      <w:start w:val="1"/>
+      <w:numFmt w:val="bullet"/>
+      <w:lvlText w:val=""/>
+      <w:lvlJc w:val="left"/>
+      <w:pPr>
+        <w:ind w:left="6480" w:hanging="360"/>
+      </w:pPr>
+      <w:rPr>
+        <w:rFonts w:ascii="Wingdings" w:hAnsi="Wingdings" w:hint="default"/>
+      </w:rPr>
+    </w:lvl>
+  </w:abstractNum>
+  <w:abstractNum w:abstractNumId="5" w15:restartNumberingAfterBreak="0">
     <w:nsid w:val="21BB3257"/>
     <w:multiLevelType w:val="multilevel"/>
     <w:tmpl w:val="EE9A2958"/>
@@ -2958,7 +3949,93 @@
       </w:rPr>
     </w:lvl>
   </w:abstractNum>
-  <w:abstractNum w:abstractNumId="4" w15:restartNumberingAfterBreak="0">
+  <w:abstractNum w:abstractNumId="6" w15:restartNumberingAfterBreak="0">
+    <w:nsid w:val="22C16C05"/>
+    <w:multiLevelType w:val="hybridMultilevel"/>
+    <w:tmpl w:val="A8E86FC6"/>
+    <w:lvl w:ilvl="0" w:tplc="0409000F">
+      <w:start w:val="1"/>
+      <w:numFmt w:val="decimal"/>
+      <w:lvlText w:val="%1."/>
+      <w:lvlJc w:val="left"/>
+      <w:pPr>
+        <w:ind w:left="720" w:hanging="360"/>
+      </w:pPr>
+    </w:lvl>
+    <w:lvl w:ilvl="1" w:tplc="04090019">
+      <w:start w:val="1"/>
+      <w:numFmt w:val="lowerLetter"/>
+      <w:lvlText w:val="%2."/>
+      <w:lvlJc w:val="left"/>
+      <w:pPr>
+        <w:ind w:left="1440" w:hanging="360"/>
+      </w:pPr>
+    </w:lvl>
+    <w:lvl w:ilvl="2" w:tplc="0409001B" w:tentative="1">
+      <w:start w:val="1"/>
+      <w:numFmt w:val="lowerRoman"/>
+      <w:lvlText w:val="%3."/>
+      <w:lvlJc w:val="right"/>
+      <w:pPr>
+        <w:ind w:left="2160" w:hanging="180"/>
+      </w:pPr>
+    </w:lvl>
+    <w:lvl w:ilvl="3" w:tplc="0409000F" w:tentative="1">
+      <w:start w:val="1"/>
+      <w:numFmt w:val="decimal"/>
+      <w:lvlText w:val="%4."/>
+      <w:lvlJc w:val="left"/>
+      <w:pPr>
+        <w:ind w:left="2880" w:hanging="360"/>
+      </w:pPr>
+    </w:lvl>
+    <w:lvl w:ilvl="4" w:tplc="04090019" w:tentative="1">
+      <w:start w:val="1"/>
+      <w:numFmt w:val="lowerLetter"/>
+      <w:lvlText w:val="%5."/>
+      <w:lvlJc w:val="left"/>
+      <w:pPr>
+        <w:ind w:left="3600" w:hanging="360"/>
+      </w:pPr>
+    </w:lvl>
+    <w:lvl w:ilvl="5" w:tplc="0409001B" w:tentative="1">
+      <w:start w:val="1"/>
+      <w:numFmt w:val="lowerRoman"/>
+      <w:lvlText w:val="%6."/>
+      <w:lvlJc w:val="right"/>
+      <w:pPr>
+        <w:ind w:left="4320" w:hanging="180"/>
+      </w:pPr>
+    </w:lvl>
+    <w:lvl w:ilvl="6" w:tplc="0409000F" w:tentative="1">
+      <w:start w:val="1"/>
+      <w:numFmt w:val="decimal"/>
+      <w:lvlText w:val="%7."/>
+      <w:lvlJc w:val="left"/>
+      <w:pPr>
+        <w:ind w:left="5040" w:hanging="360"/>
+      </w:pPr>
+    </w:lvl>
+    <w:lvl w:ilvl="7" w:tplc="04090019" w:tentative="1">
+      <w:start w:val="1"/>
+      <w:numFmt w:val="lowerLetter"/>
+      <w:lvlText w:val="%8."/>
+      <w:lvlJc w:val="left"/>
+      <w:pPr>
+        <w:ind w:left="5760" w:hanging="360"/>
+      </w:pPr>
+    </w:lvl>
+    <w:lvl w:ilvl="8" w:tplc="0409001B" w:tentative="1">
+      <w:start w:val="1"/>
+      <w:numFmt w:val="lowerRoman"/>
+      <w:lvlText w:val="%9."/>
+      <w:lvlJc w:val="right"/>
+      <w:pPr>
+        <w:ind w:left="6480" w:hanging="180"/>
+      </w:pPr>
+    </w:lvl>
+  </w:abstractNum>
+  <w:abstractNum w:abstractNumId="7" w15:restartNumberingAfterBreak="0">
     <w:nsid w:val="2DCE70EF"/>
     <w:multiLevelType w:val="hybridMultilevel"/>
     <w:tmpl w:val="3AA66AFA"/>
@@ -3074,7 +4151,7 @@
       </w:pPr>
     </w:lvl>
   </w:abstractNum>
-  <w:abstractNum w:abstractNumId="5" w15:restartNumberingAfterBreak="0">
+  <w:abstractNum w:abstractNumId="8" w15:restartNumberingAfterBreak="0">
     <w:nsid w:val="3E00493B"/>
     <w:multiLevelType w:val="multilevel"/>
     <w:tmpl w:val="33BC3E06"/>
@@ -3187,7 +4264,7 @@
       </w:rPr>
     </w:lvl>
   </w:abstractNum>
-  <w:abstractNum w:abstractNumId="6" w15:restartNumberingAfterBreak="0">
+  <w:abstractNum w:abstractNumId="9" w15:restartNumberingAfterBreak="0">
     <w:nsid w:val="43A42294"/>
     <w:multiLevelType w:val="hybridMultilevel"/>
     <w:tmpl w:val="6B4CBED8"/>
@@ -3300,7 +4377,7 @@
       </w:rPr>
     </w:lvl>
   </w:abstractNum>
-  <w:abstractNum w:abstractNumId="7" w15:restartNumberingAfterBreak="0">
+  <w:abstractNum w:abstractNumId="10" w15:restartNumberingAfterBreak="0">
     <w:nsid w:val="43BF396A"/>
     <w:multiLevelType w:val="hybridMultilevel"/>
     <w:tmpl w:val="B1849B96"/>
@@ -3412,10 +4489,10 @@
       </w:rPr>
     </w:lvl>
   </w:abstractNum>
-  <w:abstractNum w:abstractNumId="8" w15:restartNumberingAfterBreak="0">
+  <w:abstractNum w:abstractNumId="11" w15:restartNumberingAfterBreak="0">
     <w:nsid w:val="518F1CF4"/>
     <w:multiLevelType w:val="hybridMultilevel"/>
-    <w:tmpl w:val="555AD1AE"/>
+    <w:tmpl w:val="144C2A26"/>
     <w:lvl w:ilvl="0" w:tplc="04090001">
       <w:start w:val="1"/>
       <w:numFmt w:val="bullet"/>
@@ -3440,7 +4517,7 @@
         <w:rFonts w:ascii="Courier New" w:hAnsi="Courier New" w:cs="Courier New" w:hint="default"/>
       </w:rPr>
     </w:lvl>
-    <w:lvl w:ilvl="2" w:tplc="04090005" w:tentative="1">
+    <w:lvl w:ilvl="2" w:tplc="04090005">
       <w:start w:val="1"/>
       <w:numFmt w:val="bullet"/>
       <w:lvlText w:val=""/>
@@ -3525,7 +4602,7 @@
       </w:rPr>
     </w:lvl>
   </w:abstractNum>
-  <w:abstractNum w:abstractNumId="9" w15:restartNumberingAfterBreak="0">
+  <w:abstractNum w:abstractNumId="12" w15:restartNumberingAfterBreak="0">
     <w:nsid w:val="569024CA"/>
     <w:multiLevelType w:val="hybridMultilevel"/>
     <w:tmpl w:val="FCA6FC76"/>
@@ -3638,7 +4715,7 @@
       </w:rPr>
     </w:lvl>
   </w:abstractNum>
-  <w:abstractNum w:abstractNumId="10" w15:restartNumberingAfterBreak="0">
+  <w:abstractNum w:abstractNumId="13" w15:restartNumberingAfterBreak="0">
     <w:nsid w:val="57633AAB"/>
     <w:multiLevelType w:val="multilevel"/>
     <w:tmpl w:val="33BC3E06"/>
@@ -3751,7 +4828,7 @@
       </w:rPr>
     </w:lvl>
   </w:abstractNum>
-  <w:abstractNum w:abstractNumId="11" w15:restartNumberingAfterBreak="0">
+  <w:abstractNum w:abstractNumId="14" w15:restartNumberingAfterBreak="0">
     <w:nsid w:val="5AAA0357"/>
     <w:multiLevelType w:val="multilevel"/>
     <w:tmpl w:val="96FCC482"/>
@@ -3864,7 +4941,7 @@
       </w:rPr>
     </w:lvl>
   </w:abstractNum>
-  <w:abstractNum w:abstractNumId="12" w15:restartNumberingAfterBreak="0">
+  <w:abstractNum w:abstractNumId="15" w15:restartNumberingAfterBreak="0">
     <w:nsid w:val="5BDD0635"/>
     <w:multiLevelType w:val="hybridMultilevel"/>
     <w:tmpl w:val="ED92A8B0"/>
@@ -3976,7 +5053,120 @@
       </w:rPr>
     </w:lvl>
   </w:abstractNum>
-  <w:abstractNum w:abstractNumId="13" w15:restartNumberingAfterBreak="0">
+  <w:abstractNum w:abstractNumId="16" w15:restartNumberingAfterBreak="0">
+    <w:nsid w:val="5F92209A"/>
+    <w:multiLevelType w:val="hybridMultilevel"/>
+    <w:tmpl w:val="D3AE73F8"/>
+    <w:lvl w:ilvl="0" w:tplc="04090001">
+      <w:start w:val="1"/>
+      <w:numFmt w:val="bullet"/>
+      <w:lvlText w:val=""/>
+      <w:lvlJc w:val="left"/>
+      <w:pPr>
+        <w:ind w:left="720" w:hanging="360"/>
+      </w:pPr>
+      <w:rPr>
+        <w:rFonts w:ascii="Symbol" w:hAnsi="Symbol" w:hint="default"/>
+      </w:rPr>
+    </w:lvl>
+    <w:lvl w:ilvl="1" w:tplc="04090003" w:tentative="1">
+      <w:start w:val="1"/>
+      <w:numFmt w:val="bullet"/>
+      <w:lvlText w:val="o"/>
+      <w:lvlJc w:val="left"/>
+      <w:pPr>
+        <w:ind w:left="1440" w:hanging="360"/>
+      </w:pPr>
+      <w:rPr>
+        <w:rFonts w:ascii="Courier New" w:hAnsi="Courier New" w:cs="Courier New" w:hint="default"/>
+      </w:rPr>
+    </w:lvl>
+    <w:lvl w:ilvl="2" w:tplc="04090005" w:tentative="1">
+      <w:start w:val="1"/>
+      <w:numFmt w:val="bullet"/>
+      <w:lvlText w:val=""/>
+      <w:lvlJc w:val="left"/>
+      <w:pPr>
+        <w:ind w:left="2160" w:hanging="360"/>
+      </w:pPr>
+      <w:rPr>
+        <w:rFonts w:ascii="Wingdings" w:hAnsi="Wingdings" w:hint="default"/>
+      </w:rPr>
+    </w:lvl>
+    <w:lvl w:ilvl="3" w:tplc="04090001" w:tentative="1">
+      <w:start w:val="1"/>
+      <w:numFmt w:val="bullet"/>
+      <w:lvlText w:val=""/>
+      <w:lvlJc w:val="left"/>
+      <w:pPr>
+        <w:ind w:left="2880" w:hanging="360"/>
+      </w:pPr>
+      <w:rPr>
+        <w:rFonts w:ascii="Symbol" w:hAnsi="Symbol" w:hint="default"/>
+      </w:rPr>
+    </w:lvl>
+    <w:lvl w:ilvl="4" w:tplc="04090003" w:tentative="1">
+      <w:start w:val="1"/>
+      <w:numFmt w:val="bullet"/>
+      <w:lvlText w:val="o"/>
+      <w:lvlJc w:val="left"/>
+      <w:pPr>
+        <w:ind w:left="3600" w:hanging="360"/>
+      </w:pPr>
+      <w:rPr>
+        <w:rFonts w:ascii="Courier New" w:hAnsi="Courier New" w:cs="Courier New" w:hint="default"/>
+      </w:rPr>
+    </w:lvl>
+    <w:lvl w:ilvl="5" w:tplc="04090005" w:tentative="1">
+      <w:start w:val="1"/>
+      <w:numFmt w:val="bullet"/>
+      <w:lvlText w:val=""/>
+      <w:lvlJc w:val="left"/>
+      <w:pPr>
+        <w:ind w:left="4320" w:hanging="360"/>
+      </w:pPr>
+      <w:rPr>
+        <w:rFonts w:ascii="Wingdings" w:hAnsi="Wingdings" w:hint="default"/>
+      </w:rPr>
+    </w:lvl>
+    <w:lvl w:ilvl="6" w:tplc="04090001" w:tentative="1">
+      <w:start w:val="1"/>
+      <w:numFmt w:val="bullet"/>
+      <w:lvlText w:val=""/>
+      <w:lvlJc w:val="left"/>
+      <w:pPr>
+        <w:ind w:left="5040" w:hanging="360"/>
+      </w:pPr>
+      <w:rPr>
+        <w:rFonts w:ascii="Symbol" w:hAnsi="Symbol" w:hint="default"/>
+      </w:rPr>
+    </w:lvl>
+    <w:lvl w:ilvl="7" w:tplc="04090003" w:tentative="1">
+      <w:start w:val="1"/>
+      <w:numFmt w:val="bullet"/>
+      <w:lvlText w:val="o"/>
+      <w:lvlJc w:val="left"/>
+      <w:pPr>
+        <w:ind w:left="5760" w:hanging="360"/>
+      </w:pPr>
+      <w:rPr>
+        <w:rFonts w:ascii="Courier New" w:hAnsi="Courier New" w:cs="Courier New" w:hint="default"/>
+      </w:rPr>
+    </w:lvl>
+    <w:lvl w:ilvl="8" w:tplc="04090005" w:tentative="1">
+      <w:start w:val="1"/>
+      <w:numFmt w:val="bullet"/>
+      <w:lvlText w:val=""/>
+      <w:lvlJc w:val="left"/>
+      <w:pPr>
+        <w:ind w:left="6480" w:hanging="360"/>
+      </w:pPr>
+      <w:rPr>
+        <w:rFonts w:ascii="Wingdings" w:hAnsi="Wingdings" w:hint="default"/>
+      </w:rPr>
+    </w:lvl>
+  </w:abstractNum>
+  <w:abstractNum w:abstractNumId="17" w15:restartNumberingAfterBreak="0">
     <w:nsid w:val="6C9A1C25"/>
     <w:multiLevelType w:val="multilevel"/>
     <w:tmpl w:val="33BC3E06"/>
@@ -4089,7 +5279,7 @@
       </w:rPr>
     </w:lvl>
   </w:abstractNum>
-  <w:abstractNum w:abstractNumId="14" w15:restartNumberingAfterBreak="0">
+  <w:abstractNum w:abstractNumId="18" w15:restartNumberingAfterBreak="0">
     <w:nsid w:val="7C993B4F"/>
     <w:multiLevelType w:val="hybridMultilevel"/>
     <w:tmpl w:val="CBFE8184"/>
@@ -4202,22 +5392,22 @@
     </w:lvl>
   </w:abstractNum>
   <w:num w:numId="1">
+    <w:abstractNumId w:val="5"/>
+  </w:num>
+  <w:num w:numId="2">
+    <w:abstractNumId w:val="8"/>
+  </w:num>
+  <w:num w:numId="3">
+    <w:abstractNumId w:val="14"/>
+  </w:num>
+  <w:num w:numId="4">
     <w:abstractNumId w:val="3"/>
   </w:num>
-  <w:num w:numId="2">
-    <w:abstractNumId w:val="5"/>
-  </w:num>
-  <w:num w:numId="3">
-    <w:abstractNumId w:val="11"/>
-  </w:num>
-  <w:num w:numId="4">
-    <w:abstractNumId w:val="2"/>
-  </w:num>
   <w:num w:numId="5">
-    <w:abstractNumId w:val="10"/>
+    <w:abstractNumId w:val="13"/>
   </w:num>
   <w:num w:numId="6">
-    <w:abstractNumId w:val="13"/>
+    <w:abstractNumId w:val="17"/>
   </w:num>
   <w:num w:numId="7">
     <w:abstractNumId w:val="1"/>
@@ -4226,25 +5416,37 @@
     <w:abstractNumId w:val="0"/>
   </w:num>
   <w:num w:numId="9">
+    <w:abstractNumId w:val="10"/>
+  </w:num>
+  <w:num w:numId="10">
+    <w:abstractNumId w:val="18"/>
+  </w:num>
+  <w:num w:numId="11">
+    <w:abstractNumId w:val="15"/>
+  </w:num>
+  <w:num w:numId="12">
     <w:abstractNumId w:val="7"/>
   </w:num>
-  <w:num w:numId="10">
-    <w:abstractNumId w:val="14"/>
-  </w:num>
-  <w:num w:numId="11">
+  <w:num w:numId="13">
     <w:abstractNumId w:val="12"/>
   </w:num>
-  <w:num w:numId="12">
+  <w:num w:numId="14">
+    <w:abstractNumId w:val="11"/>
+  </w:num>
+  <w:num w:numId="15">
+    <w:abstractNumId w:val="9"/>
+  </w:num>
+  <w:num w:numId="16">
+    <w:abstractNumId w:val="6"/>
+  </w:num>
+  <w:num w:numId="17">
+    <w:abstractNumId w:val="2"/>
+  </w:num>
+  <w:num w:numId="18">
     <w:abstractNumId w:val="4"/>
   </w:num>
-  <w:num w:numId="13">
-    <w:abstractNumId w:val="9"/>
-  </w:num>
-  <w:num w:numId="14">
-    <w:abstractNumId w:val="8"/>
-  </w:num>
-  <w:num w:numId="15">
-    <w:abstractNumId w:val="6"/>
+  <w:num w:numId="19">
+    <w:abstractNumId w:val="16"/>
   </w:num>
 </w:numbering>
 </file>

</xml_diff>